<commit_message>
added more school files
</commit_message>
<xml_diff>
--- a/CSIS658-TestingAndMaintenance/HW Question Answers/Chapter 2.docx
+++ b/CSIS658-TestingAndMaintenance/HW Question Answers/Chapter 2.docx
@@ -3,63 +3,255 @@
 <w:document xmlns:wpc="http://schemas.microsoft.com/office/word/2010/wordprocessingCanvas" xmlns:mc="http://schemas.openxmlformats.org/markup-compatibility/2006" xmlns:o="urn:schemas-microsoft-com:office:office" xmlns:r="http://schemas.openxmlformats.org/officeDocument/2006/relationships" xmlns:m="http://schemas.openxmlformats.org/officeDocument/2006/math" xmlns:v="urn:schemas-microsoft-com:vml" xmlns:wp14="http://schemas.microsoft.com/office/word/2010/wordprocessingDrawing" xmlns:wp="http://schemas.openxmlformats.org/drawingml/2006/wordprocessingDrawing" xmlns:w10="urn:schemas-microsoft-com:office:word" xmlns:w="http://schemas.openxmlformats.org/wordprocessingml/2006/main" xmlns:w14="http://schemas.microsoft.com/office/word/2010/wordml" xmlns:w15="http://schemas.microsoft.com/office/word/2012/wordml" xmlns:wpg="http://schemas.microsoft.com/office/word/2010/wordprocessingGroup" xmlns:wpi="http://schemas.microsoft.com/office/word/2010/wordprocessingInk" xmlns:wne="http://schemas.microsoft.com/office/word/2006/wordml" xmlns:wps="http://schemas.microsoft.com/office/word/2010/wordprocessingShape" mc:Ignorable="w14 w15 wp14">
   <w:body>
     <w:p>
-      <w:r>
-        <w:t xml:space="preserve">2.2)  Specification Languages (SL) describes a system diagrammatically, in terms of: - Nodes =&gt; functions (nodes B,C might nest in ‘A’, for example);   - Arcs =&gt; data flows.  Checks for self-consistency might include: </w:t>
-      </w:r>
-    </w:p>
-    <w:p>
-      <w:r>
-        <w:t xml:space="preserve">-&gt; do the functions (which ===data transformation) always maintain the same invariant(s) and when nesting is illustrated, do the nested transformations facilititate/permit adhering to invariant of nestee?  (ie: </w:t>
+      <w:pPr>
+        <w:rPr>
+          <w:b/>
+        </w:rPr>
+      </w:pPr>
+      <w:r>
+        <w:rPr>
+          <w:b/>
+        </w:rPr>
+        <w:t>Chris Cargile</w:t>
+      </w:r>
+    </w:p>
+    <w:p>
+      <w:pPr>
+        <w:spacing w:after="0"/>
+        <w:ind w:left="720" w:hanging="720"/>
+      </w:pPr>
+      <w:r>
+        <w:rPr>
+          <w:b/>
+        </w:rPr>
+        <w:t>2.2)</w:t>
+      </w:r>
+      <w:r>
+        <w:t xml:space="preserve">  </w:t>
       </w:r>
       <w:r>
         <w:tab/>
-        <w:t xml:space="preserve">functionA(int a , int b) { return (double?) functionB ( a , b ) { </w:t>
-      </w:r>
-    </w:p>
-    <w:p>
-      <w:pPr>
-        <w:ind w:left="1440" w:firstLine="720"/>
-      </w:pPr>
-      <w:r>
-        <w:t>return double } }</w:t>
-      </w:r>
-    </w:p>
-    <w:p>
-      <w:pPr>
-        <w:pStyle w:val="ListParagraph"/>
-        <w:numPr>
-          <w:ilvl w:val="0"/>
-          <w:numId w:val="1"/>
-        </w:numPr>
-      </w:pPr>
+      </w:r>
+      <w:r>
+        <w:t>Specification Languages (SL) describes a system diagrammat</w:t>
+      </w:r>
+      <w:r>
+        <w:t xml:space="preserve">ically, in terms of: </w:t>
+      </w:r>
+    </w:p>
+    <w:p>
+      <w:pPr>
+        <w:spacing w:after="0"/>
+        <w:ind w:left="720" w:firstLine="720"/>
+      </w:pPr>
+      <w:r>
+        <w:t xml:space="preserve">- Nodes =&gt; </w:t>
+      </w:r>
+      <w:r>
+        <w:t>functions (nodes B</w:t>
+      </w:r>
+      <w:proofErr w:type="gramStart"/>
+      <w:r>
+        <w:t>,C</w:t>
+      </w:r>
+      <w:proofErr w:type="gramEnd"/>
+      <w:r>
+        <w:t xml:space="preserve"> might nest in ‘A’, for example);   </w:t>
+      </w:r>
+    </w:p>
+    <w:p>
+      <w:pPr>
+        <w:spacing w:after="0"/>
+        <w:ind w:left="720" w:firstLine="720"/>
+      </w:pPr>
+      <w:r>
+        <w:t>- Arcs =&gt; data flows; and</w:t>
+      </w:r>
+      <w:r>
+        <w:t xml:space="preserve">  </w:t>
+      </w:r>
+    </w:p>
+    <w:p>
+      <w:pPr>
+        <w:spacing w:after="0"/>
+        <w:ind w:firstLine="720"/>
+      </w:pPr>
+      <w:proofErr w:type="gramStart"/>
+      <w:r>
+        <w:t>c</w:t>
+      </w:r>
+      <w:r>
+        <w:t>hecks</w:t>
+      </w:r>
+      <w:proofErr w:type="gramEnd"/>
+      <w:r>
+        <w:t xml:space="preserve"> for self-consistency might include: </w:t>
+      </w:r>
+    </w:p>
+    <w:p>
+      <w:pPr>
+        <w:spacing w:after="0"/>
+        <w:ind w:left="1440" w:hanging="720"/>
+      </w:pPr>
+      <w:r>
+        <w:t xml:space="preserve">-&gt; </w:t>
+      </w:r>
+      <w:r>
+        <w:tab/>
+      </w:r>
+      <w:r>
+        <w:t xml:space="preserve">do the functions (which ===data transformation) always maintain the same invariant(s) and when nesting is illustrated, do the nested transformations </w:t>
+      </w:r>
+      <w:proofErr w:type="spellStart"/>
+      <w:r>
+        <w:t>facilititate</w:t>
+      </w:r>
+      <w:proofErr w:type="spellEnd"/>
+      <w:r>
+        <w:t xml:space="preserve">/permit adhering to invariant of </w:t>
+      </w:r>
+      <w:proofErr w:type="spellStart"/>
+      <w:r>
+        <w:t>nestee</w:t>
+      </w:r>
+      <w:proofErr w:type="spellEnd"/>
+      <w:r>
+        <w:t>?  (</w:t>
+      </w:r>
+      <w:proofErr w:type="spellStart"/>
+      <w:r>
+        <w:t>ie</w:t>
+      </w:r>
+      <w:proofErr w:type="spellEnd"/>
+      <w:r>
+        <w:t xml:space="preserve">: </w:t>
+      </w:r>
+      <w:r>
+        <w:tab/>
+      </w:r>
+      <w:proofErr w:type="spellStart"/>
+      <w:r>
+        <w:t>functionA</w:t>
+      </w:r>
+      <w:proofErr w:type="spellEnd"/>
+      <w:r>
+        <w:t>(</w:t>
+      </w:r>
+      <w:proofErr w:type="spellStart"/>
+      <w:r>
+        <w:t>int</w:t>
+      </w:r>
+      <w:proofErr w:type="spellEnd"/>
+      <w:r>
+        <w:t xml:space="preserve"> a , </w:t>
+      </w:r>
+      <w:proofErr w:type="spellStart"/>
+      <w:r>
+        <w:t>int</w:t>
+      </w:r>
+      <w:proofErr w:type="spellEnd"/>
+      <w:r>
+        <w:t xml:space="preserve"> b) { return (</w:t>
+      </w:r>
+      <w:r>
+        <w:t>&lt;T&gt;d</w:t>
+      </w:r>
+      <w:r>
+        <w:t>ouble)</w:t>
+      </w:r>
+      <w:r>
+        <w:t>?</w:t>
+      </w:r>
+      <w:r>
+        <w:t>--</w:t>
+      </w:r>
+      <w:proofErr w:type="spellStart"/>
+      <w:r>
+        <w:t>functionB</w:t>
+      </w:r>
+      <w:proofErr w:type="spellEnd"/>
+      <w:r>
+        <w:t xml:space="preserve"> ( a , b ) { return double } }</w:t>
+      </w:r>
+    </w:p>
+    <w:p>
+      <w:pPr>
+        <w:spacing w:after="0"/>
+        <w:ind w:left="720"/>
+      </w:pPr>
+      <w:r>
+        <w:t>-&gt;</w:t>
+      </w:r>
+      <w:r>
+        <w:tab/>
+      </w:r>
       <w:r>
         <w:t>Are null flows allowed/disallowed consistently?</w:t>
       </w:r>
     </w:p>
     <w:p>
       <w:pPr>
-        <w:pStyle w:val="ListParagraph"/>
-        <w:numPr>
-          <w:ilvl w:val="0"/>
-          <w:numId w:val="1"/>
-        </w:numPr>
-      </w:pPr>
+        <w:spacing w:after="0"/>
+        <w:ind w:left="1440" w:hanging="720"/>
+      </w:pPr>
+      <w:r>
+        <w:t>-&gt;</w:t>
+      </w:r>
+      <w:r>
+        <w:tab/>
+      </w:r>
       <w:r>
         <w:t>Can functions requiring/forbidding data/null receive their counterparts consistently OR shows ‘throwing a flag’ consistently?</w:t>
       </w:r>
     </w:p>
     <w:p>
       <w:pPr>
-        <w:pStyle w:val="ListParagraph"/>
-      </w:pPr>
-    </w:p>
+        <w:spacing w:after="0"/>
+        <w:ind w:left="720"/>
+      </w:pPr>
+      <w:r>
+        <w:t xml:space="preserve">-&gt; </w:t>
+      </w:r>
+      <w:r>
+        <w:tab/>
+      </w:r>
+      <w:r>
+        <w:t xml:space="preserve">Are recursively written functions portrayed the same, </w:t>
+      </w:r>
+      <w:proofErr w:type="gramStart"/>
+      <w:r>
+        <w:t>always</w:t>
+      </w:r>
+      <w:proofErr w:type="gramEnd"/>
+    </w:p>
+    <w:p/>
     <w:p>
       <w:pPr>
         <w:pStyle w:val="ListParagraph"/>
         <w:ind w:left="0"/>
       </w:pPr>
       <w:r>
-        <w:t>2.4) Comparing relative approaches of (4) methods to ensuring serializability based on (3) axes of verification techniques (A) – Pessimistic Inaccuracy;  (B) – Optimistic Inaccuracy;  (C) Simplified Properties…..</w:t>
+        <w:rPr>
+          <w:b/>
+        </w:rPr>
+        <w:t>2.4)</w:t>
+      </w:r>
+      <w:r>
+        <w:t xml:space="preserve"> </w:t>
+      </w:r>
+      <w:r>
+        <w:tab/>
+      </w:r>
+      <w:r>
+        <w:t xml:space="preserve">Comparing relative approaches of (4) methods to ensuring </w:t>
+      </w:r>
+      <w:proofErr w:type="spellStart"/>
+      <w:r>
+        <w:t>serializability</w:t>
+      </w:r>
+      <w:proofErr w:type="spellEnd"/>
+      <w:r>
+        <w:t xml:space="preserve"> based on (3) axes of verification techniques (A) – Pessimistic Inaccuracy;  (B) – Optimistic Inaccuracy;  (C) Simplified Properties…..</w:t>
       </w:r>
     </w:p>
     <w:p>
@@ -67,6 +259,8 @@
         <w:pStyle w:val="ListParagraph"/>
         <w:ind w:left="0"/>
       </w:pPr>
+      <w:bookmarkStart w:id="0" w:name="_GoBack"/>
+      <w:bookmarkEnd w:id="0"/>
     </w:p>
     <w:p>
       <w:pPr>
@@ -75,16 +269,22 @@
       </w:pPr>
       <w:r>
         <w:tab/>
-        <w:t>(1): A,B,C are the same essentially as A,B are ==0 (there is no inaccuracy) due to C==true</w:t>
+        <w:t>(1): A</w:t>
+      </w:r>
+      <w:proofErr w:type="gramStart"/>
+      <w:r>
+        <w:t>,B,C</w:t>
+      </w:r>
+      <w:proofErr w:type="gramEnd"/>
+      <w:r>
+        <w:t xml:space="preserve"> are the same essentially as A,B are ==0 (there is no inaccuracy) due to C==true</w:t>
       </w:r>
     </w:p>
     <w:p>
       <w:pPr>
         <w:pStyle w:val="ListParagraph"/>
-        <w:ind w:left="0"/>
-      </w:pPr>
-      <w:r>
-        <w:tab/>
+      </w:pPr>
+      <w:r>
         <w:t>(2) A is the case here since the analysis may reject some valid sets.  B is not the case as the analysis shou</w:t>
       </w:r>
       <w:r>
@@ -94,14 +294,22 @@
     <w:p>
       <w:pPr>
         <w:pStyle w:val="ListParagraph"/>
-        <w:ind w:left="0"/>
-      </w:pPr>
-      <w:r>
-        <w:tab/>
-        <w:t xml:space="preserve">(3) A,B should be false as conformance to a specification would seem a simplified-property check (C==true); however, if the </w:t>
-      </w:r>
-      <w:bookmarkStart w:id="0" w:name="_GoBack"/>
-      <w:bookmarkEnd w:id="0"/>
+      </w:pPr>
+      <w:r>
+        <w:t>(3) A,</w:t>
+      </w:r>
+      <w:r>
+        <w:t xml:space="preserve"> </w:t>
+      </w:r>
+      <w:r>
+        <w:t>B should be false</w:t>
+      </w:r>
+      <w:r>
+        <w:t>,</w:t>
+      </w:r>
+      <w:r>
+        <w:t xml:space="preserve"> as conformance to a specification would seem a simplified-property check (C==true); however, if the </w:t>
+      </w:r>
     </w:p>
     <w:sectPr>
       <w:pgSz w:w="12240" w:h="15840"/>

</xml_diff>